<commit_message>
Updated to developer branch of PHPWord.
</commit_message>
<xml_diff>
--- a/vendor/phpoffice/phpword/tests/PhpWord/_files/documents/reader.docx
+++ b/vendor/phpoffice/phpword/tests/PhpWord/_files/documents/reader.docx
@@ -1,6 +1,6 @@
 
 <file path=word/document.xml><?xml version="1.0" encoding="utf-8"?>
-<w:document xmlns:wpc="http://schemas.microsoft.com/office/word/2010/wordprocessingCanvas" xmlns:mc="http://schemas.openxmlformats.org/markup-compatibility/2006" xmlns:o="urn:schemas-microsoft-com:office:office" xmlns:r="http://schemas.openxmlformats.org/officeDocument/2006/relationships" xmlns:m="http://schemas.openxmlformats.org/officeDocument/2006/math" xmlns:v="urn:schemas-microsoft-com:vml" xmlns:wp14="http://schemas.microsoft.com/office/word/2010/wordprocessingDrawing" xmlns:wp="http://schemas.openxmlformats.org/drawingml/2006/wordprocessingDrawing" xmlns:w10="urn:schemas-microsoft-com:office:word" xmlns:w="http://schemas.openxmlformats.org/wordprocessingml/2006/main" xmlns:w14="http://schemas.microsoft.com/office/word/2010/wordml" xmlns:w15="http://schemas.microsoft.com/office/word/2012/wordml" xmlns:wpg="http://schemas.microsoft.com/office/word/2010/wordprocessingGroup" xmlns:wpi="http://schemas.microsoft.com/office/word/2010/wordprocessingInk" xmlns:wne="http://schemas.microsoft.com/office/word/2006/wordml" xmlns:wps="http://schemas.microsoft.com/office/word/2010/wordprocessingShape" mc:Ignorable="w14 w15 wp14">
+<w:document xmlns:wpc="http://schemas.microsoft.com/office/word/2010/wordprocessingCanvas" xmlns:mo="http://schemas.microsoft.com/office/mac/office/2008/main" xmlns:mc="http://schemas.openxmlformats.org/markup-compatibility/2006" xmlns:mv="urn:schemas-microsoft-com:mac:vml" xmlns:o="urn:schemas-microsoft-com:office:office" xmlns:r="http://schemas.openxmlformats.org/officeDocument/2006/relationships" xmlns:m="http://schemas.openxmlformats.org/officeDocument/2006/math" xmlns:v="urn:schemas-microsoft-com:vml" xmlns:wp14="http://schemas.microsoft.com/office/word/2010/wordprocessingDrawing" xmlns:wp="http://schemas.openxmlformats.org/drawingml/2006/wordprocessingDrawing" xmlns:w10="urn:schemas-microsoft-com:office:word" xmlns:w="http://schemas.openxmlformats.org/wordprocessingml/2006/main" xmlns:w14="http://schemas.microsoft.com/office/word/2010/wordml" xmlns:w15="http://schemas.microsoft.com/office/word/2012/wordml" xmlns:wpg="http://schemas.microsoft.com/office/word/2010/wordprocessingGroup" xmlns:wpi="http://schemas.microsoft.com/office/word/2010/wordprocessingInk" xmlns:wne="http://schemas.microsoft.com/office/word/2006/wordml" xmlns:wps="http://schemas.microsoft.com/office/word/2010/wordprocessingShape" mc:Ignorable="w14 w15 wp14">
   <w:body>
     <w:p>
       <w:pPr>
@@ -174,16 +174,22 @@
         <w:t xml:space="preserve">, </w:t>
       </w:r>
       <w:r>
-        <w:t>12pt before and 12pt after with 1.5 lines spacing paragraph. This formatting can be applied inline or using predefined style as we use to do in Word.</w:t>
+        <w:t>12pt before and 12pt after with 1.5 lines spacing paragraph. This formatting can be applied inline or using predefined style as we use to do in Word</w:t>
+      </w:r>
+      <w:bookmarkStart w:id="0" w:name="_GoBack"/>
+      <w:bookmarkEnd w:id="0"/>
+      <w:r>
+        <w:t>.</w:t>
       </w:r>
     </w:p>
     <w:p>
       <w:pPr>
         <w:sectPr>
-          <w:headerReference w:type="default" r:id="rId9"/>
-          <w:footerReference w:type="default" r:id="rId10"/>
-          <w:headerReference w:type="first" r:id="rId11"/>
-          <w:footerReference w:type="first" r:id="rId12"/>
+          <w:headerReference w:type="even" r:id="rId9"/>
+          <w:headerReference w:type="default" r:id="rId10"/>
+          <w:footerReference w:type="default" r:id="rId11"/>
+          <w:headerReference w:type="first" r:id="rId12"/>
+          <w:footerReference w:type="first" r:id="rId13"/>
           <w:pgSz w:w="11906" w:h="16838"/>
           <w:pgMar w:top="1418" w:right="1418" w:bottom="1134" w:left="1418" w:header="720" w:footer="720" w:gutter="0"/>
           <w:cols w:space="720"/>
@@ -429,8 +435,6 @@
       <w:r>
         <w:t>Styled Table</w:t>
       </w:r>
-      <w:bookmarkStart w:id="0" w:name="_GoBack"/>
-      <w:bookmarkEnd w:id="0"/>
     </w:p>
     <w:tbl>
       <w:tblPr>
@@ -485,7 +489,7 @@
     </w:p>
     <w:p>
       <w:r>
-        <w:pict>
+        <w:pict w14:anchorId="3A7D1B5F">
           <v:shapetype id="_x0000_t75" coordsize="21600,21600" o:spt="75" o:preferrelative="t" path="m@4@5l@4@11@9@11@9@5xe" filled="f" stroked="f">
             <v:stroke joinstyle="miter"/>
             <v:formulas>
@@ -506,7 +510,7 @@
             <o:lock v:ext="edit" aspectratio="t"/>
           </v:shapetype>
           <v:shape id="_x0000_i1025" type="#_x0000_t75" style="width:375pt;height:375pt">
-            <v:imagedata r:id="rId13" o:title="_earth"/>
+            <v:imagedata r:id="rId14" o:title="_earth"/>
           </v:shape>
         </w:pict>
       </w:r>
@@ -519,11 +523,11 @@
     </w:p>
     <w:p>
       <w:r>
-        <w:object w:dxaOrig="1551" w:dyaOrig="1004">
-          <v:shape id="_x0000_i1026" type="#_x0000_t75" style="width:77.25pt;height:50.25pt" o:ole="">
-            <v:imagedata r:id="rId14" o:title=""/>
+        <w:object w:dxaOrig="1551" w:dyaOrig="1004" w14:anchorId="6C8FF156">
+          <v:shape id="_x0000_i1026" type="#_x0000_t75" style="width:77pt;height:50pt" o:ole="">
+            <v:imagedata r:id="rId15" o:title=""/>
           </v:shape>
-          <o:OLEObject Type="Embed" ProgID="Excel.Sheet.8" ShapeID="_x0000_i1026" DrawAspect="Icon" ObjectID="_1458807856" r:id="rId15"/>
+          <o:OLEObject Type="Embed" ProgID="Excel.Sheet.8" ShapeID="_x0000_i1026" DrawAspect="Icon" ObjectID="_1560943483" r:id="rId16"/>
         </w:object>
       </w:r>
     </w:p>
@@ -532,13 +536,15 @@
       <w:pgSz w:w="11906" w:h="16838"/>
       <w:pgMar w:top="1418" w:right="1418" w:bottom="1134" w:left="1418" w:header="720" w:footer="720" w:gutter="0"/>
       <w:cols w:space="720"/>
+      <w:titlePg/>
+      <w:docGrid w:linePitch="272"/>
     </w:sectPr>
   </w:body>
 </w:document>
 </file>
 
 <file path=word/endnotes.xml><?xml version="1.0" encoding="utf-8"?>
-<w:endnotes xmlns:wpc="http://schemas.microsoft.com/office/word/2010/wordprocessingCanvas" xmlns:mc="http://schemas.openxmlformats.org/markup-compatibility/2006" xmlns:o="urn:schemas-microsoft-com:office:office" xmlns:r="http://schemas.openxmlformats.org/officeDocument/2006/relationships" xmlns:m="http://schemas.openxmlformats.org/officeDocument/2006/math" xmlns:v="urn:schemas-microsoft-com:vml" xmlns:wp14="http://schemas.microsoft.com/office/word/2010/wordprocessingDrawing" xmlns:wp="http://schemas.openxmlformats.org/drawingml/2006/wordprocessingDrawing" xmlns:w10="urn:schemas-microsoft-com:office:word" xmlns:w="http://schemas.openxmlformats.org/wordprocessingml/2006/main" xmlns:w14="http://schemas.microsoft.com/office/word/2010/wordml" xmlns:w15="http://schemas.microsoft.com/office/word/2012/wordml" xmlns:wpg="http://schemas.microsoft.com/office/word/2010/wordprocessingGroup" xmlns:wpi="http://schemas.microsoft.com/office/word/2010/wordprocessingInk" xmlns:wne="http://schemas.microsoft.com/office/word/2006/wordml" xmlns:wps="http://schemas.microsoft.com/office/word/2010/wordprocessingShape" mc:Ignorable="w14 w15 wp14">
+<w:endnotes xmlns:wpc="http://schemas.microsoft.com/office/word/2010/wordprocessingCanvas" xmlns:mo="http://schemas.microsoft.com/office/mac/office/2008/main" xmlns:mc="http://schemas.openxmlformats.org/markup-compatibility/2006" xmlns:mv="urn:schemas-microsoft-com:mac:vml" xmlns:o="urn:schemas-microsoft-com:office:office" xmlns:r="http://schemas.openxmlformats.org/officeDocument/2006/relationships" xmlns:m="http://schemas.openxmlformats.org/officeDocument/2006/math" xmlns:v="urn:schemas-microsoft-com:vml" xmlns:wp14="http://schemas.microsoft.com/office/word/2010/wordprocessingDrawing" xmlns:wp="http://schemas.openxmlformats.org/drawingml/2006/wordprocessingDrawing" xmlns:w10="urn:schemas-microsoft-com:office:word" xmlns:w="http://schemas.openxmlformats.org/wordprocessingml/2006/main" xmlns:w14="http://schemas.microsoft.com/office/word/2010/wordml" xmlns:w15="http://schemas.microsoft.com/office/word/2012/wordml" xmlns:wpg="http://schemas.microsoft.com/office/word/2010/wordprocessingGroup" xmlns:wpi="http://schemas.microsoft.com/office/word/2010/wordprocessingInk" xmlns:wne="http://schemas.microsoft.com/office/word/2006/wordml" xmlns:wps="http://schemas.microsoft.com/office/word/2010/wordprocessingShape" mc:Ignorable="w14 w15 wp14">
   <w:endnote w:type="separator" w:id="-1">
     <w:p>
       <w:pPr>
@@ -579,7 +585,7 @@
 </file>
 
 <file path=word/footer1.xml><?xml version="1.0" encoding="utf-8"?>
-<w:ftr xmlns:wpc="http://schemas.microsoft.com/office/word/2010/wordprocessingCanvas" xmlns:mc="http://schemas.openxmlformats.org/markup-compatibility/2006" xmlns:o="urn:schemas-microsoft-com:office:office" xmlns:r="http://schemas.openxmlformats.org/officeDocument/2006/relationships" xmlns:m="http://schemas.openxmlformats.org/officeDocument/2006/math" xmlns:v="urn:schemas-microsoft-com:vml" xmlns:wp14="http://schemas.microsoft.com/office/word/2010/wordprocessingDrawing" xmlns:wp="http://schemas.openxmlformats.org/drawingml/2006/wordprocessingDrawing" xmlns:w10="urn:schemas-microsoft-com:office:word" xmlns:w="http://schemas.openxmlformats.org/wordprocessingml/2006/main" xmlns:w14="http://schemas.microsoft.com/office/word/2010/wordml" xmlns:w15="http://schemas.microsoft.com/office/word/2012/wordml" xmlns:wpg="http://schemas.microsoft.com/office/word/2010/wordprocessingGroup" xmlns:wpi="http://schemas.microsoft.com/office/word/2010/wordprocessingInk" xmlns:wne="http://schemas.microsoft.com/office/word/2006/wordml" xmlns:wps="http://schemas.microsoft.com/office/word/2010/wordprocessingShape" mc:Ignorable="w14 w15 wp14">
+<w:ftr xmlns:wpc="http://schemas.microsoft.com/office/word/2010/wordprocessingCanvas" xmlns:mo="http://schemas.microsoft.com/office/mac/office/2008/main" xmlns:mc="http://schemas.openxmlformats.org/markup-compatibility/2006" xmlns:mv="urn:schemas-microsoft-com:mac:vml" xmlns:o="urn:schemas-microsoft-com:office:office" xmlns:r="http://schemas.openxmlformats.org/officeDocument/2006/relationships" xmlns:m="http://schemas.openxmlformats.org/officeDocument/2006/math" xmlns:v="urn:schemas-microsoft-com:vml" xmlns:wp14="http://schemas.microsoft.com/office/word/2010/wordprocessingDrawing" xmlns:wp="http://schemas.openxmlformats.org/drawingml/2006/wordprocessingDrawing" xmlns:w10="urn:schemas-microsoft-com:office:word" xmlns:w="http://schemas.openxmlformats.org/wordprocessingml/2006/main" xmlns:w14="http://schemas.microsoft.com/office/word/2010/wordml" xmlns:w15="http://schemas.microsoft.com/office/word/2012/wordml" xmlns:wpg="http://schemas.microsoft.com/office/word/2010/wordprocessingGroup" xmlns:wpi="http://schemas.microsoft.com/office/word/2010/wordprocessingInk" xmlns:wne="http://schemas.microsoft.com/office/word/2006/wordml" xmlns:wps="http://schemas.microsoft.com/office/word/2010/wordprocessingShape" mc:Ignorable="w14 w15 wp14">
   <w:p>
     <w:pPr>
       <w:pStyle w:val="Footer"/>
@@ -604,7 +610,7 @@
       <w:rPr>
         <w:noProof/>
       </w:rPr>
-      <w:t>2</w:t>
+      <w:t>3</w:t>
     </w:r>
     <w:r>
       <w:rPr>
@@ -653,7 +659,7 @@
 </file>
 
 <file path=word/footer2.xml><?xml version="1.0" encoding="utf-8"?>
-<w:ftr xmlns:wpc="http://schemas.microsoft.com/office/word/2010/wordprocessingCanvas" xmlns:mc="http://schemas.openxmlformats.org/markup-compatibility/2006" xmlns:o="urn:schemas-microsoft-com:office:office" xmlns:r="http://schemas.openxmlformats.org/officeDocument/2006/relationships" xmlns:m="http://schemas.openxmlformats.org/officeDocument/2006/math" xmlns:v="urn:schemas-microsoft-com:vml" xmlns:wp14="http://schemas.microsoft.com/office/word/2010/wordprocessingDrawing" xmlns:wp="http://schemas.openxmlformats.org/drawingml/2006/wordprocessingDrawing" xmlns:w10="urn:schemas-microsoft-com:office:word" xmlns:w="http://schemas.openxmlformats.org/wordprocessingml/2006/main" xmlns:w14="http://schemas.microsoft.com/office/word/2010/wordml" xmlns:w15="http://schemas.microsoft.com/office/word/2012/wordml" xmlns:wpg="http://schemas.microsoft.com/office/word/2010/wordprocessingGroup" xmlns:wpi="http://schemas.microsoft.com/office/word/2010/wordprocessingInk" xmlns:wne="http://schemas.microsoft.com/office/word/2006/wordml" xmlns:wps="http://schemas.microsoft.com/office/word/2010/wordprocessingShape" mc:Ignorable="w14 w15 wp14">
+<w:ftr xmlns:wpc="http://schemas.microsoft.com/office/word/2010/wordprocessingCanvas" xmlns:mo="http://schemas.microsoft.com/office/mac/office/2008/main" xmlns:mc="http://schemas.openxmlformats.org/markup-compatibility/2006" xmlns:mv="urn:schemas-microsoft-com:mac:vml" xmlns:o="urn:schemas-microsoft-com:office:office" xmlns:r="http://schemas.openxmlformats.org/officeDocument/2006/relationships" xmlns:m="http://schemas.openxmlformats.org/officeDocument/2006/math" xmlns:v="urn:schemas-microsoft-com:vml" xmlns:wp14="http://schemas.microsoft.com/office/word/2010/wordprocessingDrawing" xmlns:wp="http://schemas.openxmlformats.org/drawingml/2006/wordprocessingDrawing" xmlns:w10="urn:schemas-microsoft-com:office:word" xmlns:w="http://schemas.openxmlformats.org/wordprocessingml/2006/main" xmlns:w14="http://schemas.microsoft.com/office/word/2010/wordml" xmlns:w15="http://schemas.microsoft.com/office/word/2012/wordml" xmlns:wpg="http://schemas.microsoft.com/office/word/2010/wordprocessingGroup" xmlns:wpi="http://schemas.microsoft.com/office/word/2010/wordprocessingInk" xmlns:wne="http://schemas.microsoft.com/office/word/2006/wordml" xmlns:wps="http://schemas.microsoft.com/office/word/2010/wordprocessingShape" mc:Ignorable="w14 w15 wp14">
   <w:p>
     <w:pPr>
       <w:pStyle w:val="Footer"/>
@@ -687,7 +693,7 @@
 </file>
 
 <file path=word/footnotes.xml><?xml version="1.0" encoding="utf-8"?>
-<w:footnotes xmlns:wpc="http://schemas.microsoft.com/office/word/2010/wordprocessingCanvas" xmlns:mc="http://schemas.openxmlformats.org/markup-compatibility/2006" xmlns:o="urn:schemas-microsoft-com:office:office" xmlns:r="http://schemas.openxmlformats.org/officeDocument/2006/relationships" xmlns:m="http://schemas.openxmlformats.org/officeDocument/2006/math" xmlns:v="urn:schemas-microsoft-com:vml" xmlns:wp14="http://schemas.microsoft.com/office/word/2010/wordprocessingDrawing" xmlns:wp="http://schemas.openxmlformats.org/drawingml/2006/wordprocessingDrawing" xmlns:w10="urn:schemas-microsoft-com:office:word" xmlns:w="http://schemas.openxmlformats.org/wordprocessingml/2006/main" xmlns:w14="http://schemas.microsoft.com/office/word/2010/wordml" xmlns:w15="http://schemas.microsoft.com/office/word/2012/wordml" xmlns:wpg="http://schemas.microsoft.com/office/word/2010/wordprocessingGroup" xmlns:wpi="http://schemas.microsoft.com/office/word/2010/wordprocessingInk" xmlns:wne="http://schemas.microsoft.com/office/word/2006/wordml" xmlns:wps="http://schemas.microsoft.com/office/word/2010/wordprocessingShape" mc:Ignorable="w14 w15 wp14">
+<w:footnotes xmlns:wpc="http://schemas.microsoft.com/office/word/2010/wordprocessingCanvas" xmlns:mo="http://schemas.microsoft.com/office/mac/office/2008/main" xmlns:mc="http://schemas.openxmlformats.org/markup-compatibility/2006" xmlns:mv="urn:schemas-microsoft-com:mac:vml" xmlns:o="urn:schemas-microsoft-com:office:office" xmlns:r="http://schemas.openxmlformats.org/officeDocument/2006/relationships" xmlns:m="http://schemas.openxmlformats.org/officeDocument/2006/math" xmlns:v="urn:schemas-microsoft-com:vml" xmlns:wp14="http://schemas.microsoft.com/office/word/2010/wordprocessingDrawing" xmlns:wp="http://schemas.openxmlformats.org/drawingml/2006/wordprocessingDrawing" xmlns:w10="urn:schemas-microsoft-com:office:word" xmlns:w="http://schemas.openxmlformats.org/wordprocessingml/2006/main" xmlns:w14="http://schemas.microsoft.com/office/word/2010/wordml" xmlns:w15="http://schemas.microsoft.com/office/word/2012/wordml" xmlns:wpg="http://schemas.microsoft.com/office/word/2010/wordprocessingGroup" xmlns:wpi="http://schemas.microsoft.com/office/word/2010/wordprocessingInk" xmlns:wne="http://schemas.microsoft.com/office/word/2006/wordml" xmlns:wps="http://schemas.microsoft.com/office/word/2010/wordprocessingShape" mc:Ignorable="w14 w15 wp14">
   <w:footnote w:type="separator" w:id="-1">
     <w:p>
       <w:pPr>
@@ -744,7 +750,26 @@
 </file>
 
 <file path=word/header1.xml><?xml version="1.0" encoding="utf-8"?>
-<w:hdr xmlns:wpc="http://schemas.microsoft.com/office/word/2010/wordprocessingCanvas" xmlns:mc="http://schemas.openxmlformats.org/markup-compatibility/2006" xmlns:o="urn:schemas-microsoft-com:office:office" xmlns:r="http://schemas.openxmlformats.org/officeDocument/2006/relationships" xmlns:m="http://schemas.openxmlformats.org/officeDocument/2006/math" xmlns:v="urn:schemas-microsoft-com:vml" xmlns:wp14="http://schemas.microsoft.com/office/word/2010/wordprocessingDrawing" xmlns:wp="http://schemas.openxmlformats.org/drawingml/2006/wordprocessingDrawing" xmlns:w10="urn:schemas-microsoft-com:office:word" xmlns:w="http://schemas.openxmlformats.org/wordprocessingml/2006/main" xmlns:w14="http://schemas.microsoft.com/office/word/2010/wordml" xmlns:w15="http://schemas.microsoft.com/office/word/2012/wordml" xmlns:wpg="http://schemas.microsoft.com/office/word/2010/wordprocessingGroup" xmlns:wpi="http://schemas.microsoft.com/office/word/2010/wordprocessingInk" xmlns:wne="http://schemas.microsoft.com/office/word/2006/wordml" xmlns:wps="http://schemas.microsoft.com/office/word/2010/wordprocessingShape" mc:Ignorable="w14 w15 wp14">
+<w:hdr xmlns:wpc="http://schemas.microsoft.com/office/word/2010/wordprocessingCanvas" xmlns:mo="http://schemas.microsoft.com/office/mac/office/2008/main" xmlns:mc="http://schemas.openxmlformats.org/markup-compatibility/2006" xmlns:mv="urn:schemas-microsoft-com:mac:vml" xmlns:o="urn:schemas-microsoft-com:office:office" xmlns:r="http://schemas.openxmlformats.org/officeDocument/2006/relationships" xmlns:m="http://schemas.openxmlformats.org/officeDocument/2006/math" xmlns:v="urn:schemas-microsoft-com:vml" xmlns:wp14="http://schemas.microsoft.com/office/word/2010/wordprocessingDrawing" xmlns:wp="http://schemas.openxmlformats.org/drawingml/2006/wordprocessingDrawing" xmlns:w10="urn:schemas-microsoft-com:office:word" xmlns:w="http://schemas.openxmlformats.org/wordprocessingml/2006/main" xmlns:w14="http://schemas.microsoft.com/office/word/2010/wordml" xmlns:w15="http://schemas.microsoft.com/office/word/2012/wordml" xmlns:wpg="http://schemas.microsoft.com/office/word/2010/wordprocessingGroup" xmlns:wpi="http://schemas.microsoft.com/office/word/2010/wordprocessingInk" xmlns:wne="http://schemas.microsoft.com/office/word/2006/wordml" xmlns:wps="http://schemas.microsoft.com/office/word/2010/wordprocessingShape" mc:Ignorable="w14 w15 wp14">
+  <w:p>
+    <w:pPr>
+      <w:pStyle w:val="Header"/>
+      <w:rPr>
+        <w:lang w:val="nl-BE"/>
+      </w:rPr>
+    </w:pPr>
+    <w:r>
+      <w:rPr>
+        <w:lang w:val="nl-BE"/>
+      </w:rPr>
+      <w:t>Even page</w:t>
+    </w:r>
+  </w:p>
+</w:hdr>
+</file>
+
+<file path=word/header2.xml><?xml version="1.0" encoding="utf-8"?>
+<w:hdr xmlns:wpc="http://schemas.microsoft.com/office/word/2010/wordprocessingCanvas" xmlns:mo="http://schemas.microsoft.com/office/mac/office/2008/main" xmlns:mc="http://schemas.openxmlformats.org/markup-compatibility/2006" xmlns:mv="urn:schemas-microsoft-com:mac:vml" xmlns:o="urn:schemas-microsoft-com:office:office" xmlns:r="http://schemas.openxmlformats.org/officeDocument/2006/relationships" xmlns:m="http://schemas.openxmlformats.org/officeDocument/2006/math" xmlns:v="urn:schemas-microsoft-com:vml" xmlns:wp14="http://schemas.microsoft.com/office/word/2010/wordprocessingDrawing" xmlns:wp="http://schemas.openxmlformats.org/drawingml/2006/wordprocessingDrawing" xmlns:w10="urn:schemas-microsoft-com:office:word" xmlns:w="http://schemas.openxmlformats.org/wordprocessingml/2006/main" xmlns:w14="http://schemas.microsoft.com/office/word/2010/wordml" xmlns:w15="http://schemas.microsoft.com/office/word/2012/wordml" xmlns:wpg="http://schemas.microsoft.com/office/word/2010/wordprocessingGroup" xmlns:wpi="http://schemas.microsoft.com/office/word/2010/wordprocessingInk" xmlns:wne="http://schemas.microsoft.com/office/word/2006/wordml" xmlns:wps="http://schemas.microsoft.com/office/word/2010/wordprocessingShape" mc:Ignorable="w14 w15 wp14">
   <w:tbl>
     <w:tblPr>
       <w:tblW w:w="0" w:type="auto"/>
@@ -765,7 +790,10 @@
             <w:pStyle w:val="Header"/>
           </w:pPr>
           <w:r>
-            <w:t>Subsequent header</w:t>
+            <w:t>Odd</w:t>
+          </w:r>
+          <w:r>
+            <w:t xml:space="preserve"> header</w:t>
           </w:r>
         </w:p>
       </w:tc>
@@ -790,8 +818,8 @@
 </w:hdr>
 </file>
 
-<file path=word/header2.xml><?xml version="1.0" encoding="utf-8"?>
-<w:hdr xmlns:wpc="http://schemas.microsoft.com/office/word/2010/wordprocessingCanvas" xmlns:mc="http://schemas.openxmlformats.org/markup-compatibility/2006" xmlns:o="urn:schemas-microsoft-com:office:office" xmlns:r="http://schemas.openxmlformats.org/officeDocument/2006/relationships" xmlns:m="http://schemas.openxmlformats.org/officeDocument/2006/math" xmlns:v="urn:schemas-microsoft-com:vml" xmlns:wp14="http://schemas.microsoft.com/office/word/2010/wordprocessingDrawing" xmlns:wp="http://schemas.openxmlformats.org/drawingml/2006/wordprocessingDrawing" xmlns:w10="urn:schemas-microsoft-com:office:word" xmlns:w="http://schemas.openxmlformats.org/wordprocessingml/2006/main" xmlns:w14="http://schemas.microsoft.com/office/word/2010/wordml" xmlns:w15="http://schemas.microsoft.com/office/word/2012/wordml" xmlns:wpg="http://schemas.microsoft.com/office/word/2010/wordprocessingGroup" xmlns:wpi="http://schemas.microsoft.com/office/word/2010/wordprocessingInk" xmlns:wne="http://schemas.microsoft.com/office/word/2006/wordml" xmlns:wps="http://schemas.microsoft.com/office/word/2010/wordprocessingShape" mc:Ignorable="w14 w15 wp14">
+<file path=word/header3.xml><?xml version="1.0" encoding="utf-8"?>
+<w:hdr xmlns:wpc="http://schemas.microsoft.com/office/word/2010/wordprocessingCanvas" xmlns:mo="http://schemas.microsoft.com/office/mac/office/2008/main" xmlns:mc="http://schemas.openxmlformats.org/markup-compatibility/2006" xmlns:mv="urn:schemas-microsoft-com:mac:vml" xmlns:o="urn:schemas-microsoft-com:office:office" xmlns:r="http://schemas.openxmlformats.org/officeDocument/2006/relationships" xmlns:m="http://schemas.openxmlformats.org/officeDocument/2006/math" xmlns:v="urn:schemas-microsoft-com:vml" xmlns:wp14="http://schemas.microsoft.com/office/word/2010/wordprocessingDrawing" xmlns:wp="http://schemas.openxmlformats.org/drawingml/2006/wordprocessingDrawing" xmlns:w10="urn:schemas-microsoft-com:office:word" xmlns:w="http://schemas.openxmlformats.org/wordprocessingml/2006/main" xmlns:w14="http://schemas.microsoft.com/office/word/2010/wordml" xmlns:w15="http://schemas.microsoft.com/office/word/2012/wordml" xmlns:wpg="http://schemas.microsoft.com/office/word/2010/wordprocessingGroup" xmlns:wpi="http://schemas.microsoft.com/office/word/2010/wordprocessingInk" xmlns:wne="http://schemas.microsoft.com/office/word/2006/wordml" xmlns:wps="http://schemas.microsoft.com/office/word/2010/wordprocessingShape" mc:Ignorable="w14 w15 wp14">
   <w:p>
     <w:pPr>
       <w:pStyle w:val="Header"/>
@@ -805,7 +833,7 @@
 </file>
 
 <file path=word/numbering.xml><?xml version="1.0" encoding="utf-8"?>
-<w:numbering xmlns:wpc="http://schemas.microsoft.com/office/word/2010/wordprocessingCanvas" xmlns:mc="http://schemas.openxmlformats.org/markup-compatibility/2006" xmlns:o="urn:schemas-microsoft-com:office:office" xmlns:r="http://schemas.openxmlformats.org/officeDocument/2006/relationships" xmlns:m="http://schemas.openxmlformats.org/officeDocument/2006/math" xmlns:v="urn:schemas-microsoft-com:vml" xmlns:wp14="http://schemas.microsoft.com/office/word/2010/wordprocessingDrawing" xmlns:wp="http://schemas.openxmlformats.org/drawingml/2006/wordprocessingDrawing" xmlns:w10="urn:schemas-microsoft-com:office:word" xmlns:w="http://schemas.openxmlformats.org/wordprocessingml/2006/main" xmlns:w14="http://schemas.microsoft.com/office/word/2010/wordml" xmlns:w15="http://schemas.microsoft.com/office/word/2012/wordml" xmlns:wpg="http://schemas.microsoft.com/office/word/2010/wordprocessingGroup" xmlns:wpi="http://schemas.microsoft.com/office/word/2010/wordprocessingInk" xmlns:wne="http://schemas.microsoft.com/office/word/2006/wordml" xmlns:wps="http://schemas.microsoft.com/office/word/2010/wordprocessingShape" mc:Ignorable="w14 w15 wp14">
+<w:numbering xmlns:wpc="http://schemas.microsoft.com/office/word/2010/wordprocessingCanvas" xmlns:mo="http://schemas.microsoft.com/office/mac/office/2008/main" xmlns:mc="http://schemas.openxmlformats.org/markup-compatibility/2006" xmlns:mv="urn:schemas-microsoft-com:mac:vml" xmlns:o="urn:schemas-microsoft-com:office:office" xmlns:r="http://schemas.openxmlformats.org/officeDocument/2006/relationships" xmlns:m="http://schemas.openxmlformats.org/officeDocument/2006/math" xmlns:v="urn:schemas-microsoft-com:vml" xmlns:wp14="http://schemas.microsoft.com/office/word/2010/wordprocessingDrawing" xmlns:wp="http://schemas.openxmlformats.org/drawingml/2006/wordprocessingDrawing" xmlns:w10="urn:schemas-microsoft-com:office:word" xmlns:w="http://schemas.openxmlformats.org/wordprocessingml/2006/main" xmlns:w14="http://schemas.microsoft.com/office/word/2010/wordml" xmlns:w15="http://schemas.microsoft.com/office/word/2012/wordml" xmlns:wpg="http://schemas.microsoft.com/office/word/2010/wordprocessingGroup" xmlns:wpi="http://schemas.microsoft.com/office/word/2010/wordprocessingInk" xmlns:wne="http://schemas.microsoft.com/office/word/2006/wordml" xmlns:wps="http://schemas.microsoft.com/office/word/2010/wordprocessingShape" mc:Ignorable="w14 w15 wp14">
   <w:abstractNum w:abstractNumId="0">
     <w:nsid w:val="058F733C"/>
     <w:multiLevelType w:val="multilevel"/>
@@ -2222,8 +2250,12 @@
   </w:num>
   <w:num w:numId="4">
     <w:abstractNumId w:val="9"/>
-    <w:lvlOverride>
-      <w:lvl w:ilvl="1"/>
+    <w:lvlOverride w:ilvl="0">
+      <w:lvl w:ilvl="0">
+        <w:numFmt w:val="decimal"/>
+        <w:lvlText w:val=""/>
+        <w:lvlJc w:val="left"/>
+      </w:lvl>
     </w:lvlOverride>
   </w:num>
   <w:num w:numId="5">
@@ -2256,12 +2288,12 @@
     <w:rPrDefault>
       <w:rPr>
         <w:rFonts w:ascii="Arial" w:eastAsia="Arial" w:hAnsi="Arial" w:cs="Arial"/>
-        <w:lang w:val="en-US" w:eastAsia="en-US" w:bidi="ar-SA"/>
+        <w:lang w:val="en-GB" w:eastAsia="en-GB" w:bidi="ar-SA"/>
       </w:rPr>
     </w:rPrDefault>
     <w:pPrDefault/>
   </w:docDefaults>
-  <w:latentStyles w:defLockedState="0" w:defUIPriority="99" w:defSemiHidden="0" w:defUnhideWhenUsed="0" w:defQFormat="0" w:count="371">
+  <w:latentStyles w:defLockedState="0" w:defUIPriority="99" w:defSemiHidden="0" w:defUnhideWhenUsed="0" w:defQFormat="0" w:count="382">
     <w:lsdException w:name="Normal" w:uiPriority="0" w:qFormat="1"/>
     <w:lsdException w:name="heading 1" w:uiPriority="9" w:qFormat="1"/>
     <w:lsdException w:name="heading 2" w:semiHidden="1" w:uiPriority="9" w:unhideWhenUsed="1" w:qFormat="1"/>
@@ -2367,7 +2399,6 @@
     <w:lsdException w:name="HTML Sample" w:semiHidden="1" w:unhideWhenUsed="1"/>
     <w:lsdException w:name="HTML Typewriter" w:semiHidden="1" w:unhideWhenUsed="1"/>
     <w:lsdException w:name="HTML Variable" w:semiHidden="1" w:unhideWhenUsed="1"/>
-    <w:lsdException w:name="Normal Table" w:semiHidden="1" w:unhideWhenUsed="1"/>
     <w:lsdException w:name="annotation subject" w:semiHidden="1" w:unhideWhenUsed="1"/>
     <w:lsdException w:name="No List" w:semiHidden="1" w:unhideWhenUsed="1"/>
     <w:lsdException w:name="Outline List 1" w:semiHidden="1" w:unhideWhenUsed="1"/>
@@ -2413,11 +2444,9 @@
     <w:lsdException w:name="Table Subtle 1" w:semiHidden="1" w:unhideWhenUsed="1"/>
     <w:lsdException w:name="Table Subtle 2" w:semiHidden="1" w:unhideWhenUsed="1"/>
     <w:lsdException w:name="Table Web 1" w:semiHidden="1" w:unhideWhenUsed="1"/>
-    <w:lsdException w:name="Table Web 2" w:semiHidden="1" w:unhideWhenUsed="1"/>
     <w:lsdException w:name="Table Web 3" w:semiHidden="1" w:unhideWhenUsed="1"/>
     <w:lsdException w:name="Balloon Text" w:semiHidden="1" w:unhideWhenUsed="1"/>
     <w:lsdException w:name="Table Grid" w:uiPriority="39"/>
-    <w:lsdException w:name="Table Theme" w:semiHidden="1" w:unhideWhenUsed="1"/>
     <w:lsdException w:name="Placeholder Text" w:semiHidden="1"/>
     <w:lsdException w:name="No Spacing" w:uiPriority="1" w:qFormat="1"/>
     <w:lsdException w:name="Light Shading" w:uiPriority="60"/>
@@ -2633,6 +2662,8 @@
     <w:lsdException w:name="List Table 5 Dark Accent 6" w:uiPriority="50"/>
     <w:lsdException w:name="List Table 6 Colorful Accent 6" w:uiPriority="51"/>
     <w:lsdException w:name="List Table 7 Colorful Accent 6" w:uiPriority="52"/>
+    <w:lsdException w:name="Mention" w:semiHidden="1" w:unhideWhenUsed="1"/>
+    <w:lsdException w:name="Smart Hyperlink" w:semiHidden="1" w:unhideWhenUsed="1"/>
   </w:latentStyles>
   <w:style w:type="paragraph" w:default="1" w:styleId="Normal">
     <w:name w:val="Normal"/>
@@ -2640,12 +2671,9 @@
     <w:pPr>
       <w:spacing w:after="160" w:line="259" w:lineRule="auto"/>
     </w:pPr>
-  </w:style>
-  <w:style w:type="paragraph">
-    <w:name w:val="No ID"/>
-    <w:pPr>
-      <w:keepNext/>
-    </w:pPr>
+    <w:rPr>
+      <w:lang w:val="en-US" w:eastAsia="en-US"/>
+    </w:rPr>
   </w:style>
   <w:style w:type="paragraph" w:styleId="Heading1">
     <w:name w:val="heading 1"/>
@@ -2720,6 +2748,15 @@
     <w:semiHidden/>
     <w:unhideWhenUsed/>
   </w:style>
+  <w:style w:type="paragraph" w:customStyle="1" w:styleId="NoID">
+    <w:name w:val="No ID"/>
+    <w:pPr>
+      <w:keepNext/>
+    </w:pPr>
+    <w:rPr>
+      <w:lang w:val="en-US" w:eastAsia="en-US"/>
+    </w:rPr>
+  </w:style>
   <w:style w:type="table" w:customStyle="1" w:styleId="MyTable">
     <w:name w:val="My Table"/>
     <w:basedOn w:val="TableNormal"/>
@@ -2777,7 +2814,6 @@
     <w:basedOn w:val="Normal"/>
     <w:link w:val="FootnoteTextChar"/>
     <w:uiPriority w:val="99"/>
-    <w:semiHidden/>
     <w:unhideWhenUsed/>
     <w:rsid w:val="000A5E7B"/>
   </w:style>
@@ -2786,7 +2822,6 @@
     <w:basedOn w:val="DefaultParagraphFont"/>
     <w:link w:val="FootnoteText"/>
     <w:uiPriority w:val="99"/>
-    <w:semiHidden/>
     <w:rsid w:val="000A5E7B"/>
   </w:style>
   <w:style w:type="character" w:styleId="FootnoteReference">
@@ -2871,7 +2906,6 @@
     <w:basedOn w:val="Normal"/>
     <w:link w:val="EndnoteTextChar"/>
     <w:uiPriority w:val="99"/>
-    <w:semiHidden/>
     <w:unhideWhenUsed/>
     <w:rsid w:val="00730873"/>
   </w:style>
@@ -2880,7 +2914,6 @@
     <w:basedOn w:val="DefaultParagraphFont"/>
     <w:link w:val="EndnoteText"/>
     <w:uiPriority w:val="99"/>
-    <w:semiHidden/>
     <w:rsid w:val="00730873"/>
   </w:style>
   <w:style w:type="character" w:styleId="EndnoteReference">
@@ -3199,7 +3232,7 @@
 </file>
 
 <file path=customXml/itemProps1.xml><?xml version="1.0" encoding="utf-8"?>
-<ds:datastoreItem xmlns:ds="http://schemas.openxmlformats.org/officeDocument/2006/customXml" ds:itemID="{D831EA5C-72BD-4099-9572-339C63430BF1}">
+<ds:datastoreItem xmlns:ds="http://schemas.openxmlformats.org/officeDocument/2006/customXml" ds:itemID="{DF5BF5DF-8433-3A48-9AF3-C8273E6E3F5C}">
   <ds:schemaRefs>
     <ds:schemaRef ds:uri="http://schemas.openxmlformats.org/officeDocument/2006/bibliography"/>
   </ds:schemaRefs>

</xml_diff>